<commit_message>
correções e construcao do wireframe
</commit_message>
<xml_diff>
--- a/doc/sprint-backlog.docx
+++ b/doc/sprint-backlog.docx
@@ -35,6 +35,9 @@
                   <w:bookmarkStart w:id="2" w:name="_Toc138794242"/>
                   <w:bookmarkStart w:id="3" w:name="_Toc138794318"/>
                   <w:bookmarkStart w:id="4" w:name="_Toc139389490"/>
+                  <w:bookmarkStart w:id="5" w:name="_Toc139648725"/>
+                  <w:bookmarkStart w:id="6" w:name="_Toc139648758"/>
+                  <w:bookmarkStart w:id="7" w:name="_Toc139709715"/>
                   <w:r>
                     <w:rPr>
                       <w:sz w:val="36"/>
@@ -47,6 +50,9 @@
                   <w:bookmarkEnd w:id="2"/>
                   <w:bookmarkEnd w:id="3"/>
                   <w:bookmarkEnd w:id="4"/>
+                  <w:bookmarkEnd w:id="5"/>
+                  <w:bookmarkEnd w:id="6"/>
+                  <w:bookmarkEnd w:id="7"/>
                 </w:p>
                 <w:p>
                   <w:pPr>
@@ -57,7 +63,7 @@
                       <w:szCs w:val="36"/>
                     </w:rPr>
                   </w:pPr>
-                  <w:bookmarkStart w:id="5" w:name="_Toc138502465"/>
+                  <w:bookmarkStart w:id="8" w:name="_Toc138502465"/>
                   <w:r>
                     <w:rPr>
                       <w:sz w:val="36"/>
@@ -65,11 +71,14 @@
                     </w:rPr>
                     <w:t xml:space="preserve">    </w:t>
                   </w:r>
-                  <w:bookmarkStart w:id="6" w:name="_Toc138792955"/>
-                  <w:bookmarkStart w:id="7" w:name="_Toc138794117"/>
-                  <w:bookmarkStart w:id="8" w:name="_Toc138794243"/>
-                  <w:bookmarkStart w:id="9" w:name="_Toc138794319"/>
-                  <w:bookmarkStart w:id="10" w:name="_Toc139389491"/>
+                  <w:bookmarkStart w:id="9" w:name="_Toc138792955"/>
+                  <w:bookmarkStart w:id="10" w:name="_Toc138794117"/>
+                  <w:bookmarkStart w:id="11" w:name="_Toc138794243"/>
+                  <w:bookmarkStart w:id="12" w:name="_Toc138794319"/>
+                  <w:bookmarkStart w:id="13" w:name="_Toc139389491"/>
+                  <w:bookmarkStart w:id="14" w:name="_Toc139648726"/>
+                  <w:bookmarkStart w:id="15" w:name="_Toc139648759"/>
+                  <w:bookmarkStart w:id="16" w:name="_Toc139709716"/>
                   <w:r>
                     <w:rPr>
                       <w:sz w:val="36"/>
@@ -77,12 +86,15 @@
                     </w:rPr>
                     <w:t>ENGENHARIA DE SOFTWARES</w:t>
                   </w:r>
-                  <w:bookmarkEnd w:id="5"/>
-                  <w:bookmarkEnd w:id="6"/>
-                  <w:bookmarkEnd w:id="7"/>
                   <w:bookmarkEnd w:id="8"/>
                   <w:bookmarkEnd w:id="9"/>
                   <w:bookmarkEnd w:id="10"/>
+                  <w:bookmarkEnd w:id="11"/>
+                  <w:bookmarkEnd w:id="12"/>
+                  <w:bookmarkEnd w:id="13"/>
+                  <w:bookmarkEnd w:id="14"/>
+                  <w:bookmarkEnd w:id="15"/>
+                  <w:bookmarkEnd w:id="16"/>
                 </w:p>
                 <w:p>
                   <w:pPr>
@@ -182,24 +194,30 @@
                       <w:rFonts w:ascii="Arial" w:hAnsi="Arial" w:cs="Arial"/>
                     </w:rPr>
                   </w:pPr>
-                  <w:bookmarkStart w:id="11" w:name="_Toc138502466"/>
-                  <w:bookmarkStart w:id="12" w:name="_Toc138792956"/>
-                  <w:bookmarkStart w:id="13" w:name="_Toc138794118"/>
-                  <w:bookmarkStart w:id="14" w:name="_Toc138794244"/>
-                  <w:bookmarkStart w:id="15" w:name="_Toc138794320"/>
-                  <w:bookmarkStart w:id="16" w:name="_Toc139389492"/>
+                  <w:bookmarkStart w:id="17" w:name="_Toc138502466"/>
+                  <w:bookmarkStart w:id="18" w:name="_Toc138792956"/>
+                  <w:bookmarkStart w:id="19" w:name="_Toc138794118"/>
+                  <w:bookmarkStart w:id="20" w:name="_Toc138794244"/>
+                  <w:bookmarkStart w:id="21" w:name="_Toc138794320"/>
+                  <w:bookmarkStart w:id="22" w:name="_Toc139389492"/>
+                  <w:bookmarkStart w:id="23" w:name="_Toc139648727"/>
+                  <w:bookmarkStart w:id="24" w:name="_Toc139648760"/>
+                  <w:bookmarkStart w:id="25" w:name="_Toc139709717"/>
                   <w:r>
                     <w:rPr>
                       <w:rFonts w:ascii="Arial" w:hAnsi="Arial" w:cs="Arial"/>
                     </w:rPr>
                     <w:t>MVP – Sprint II</w:t>
                   </w:r>
-                  <w:bookmarkEnd w:id="11"/>
-                  <w:bookmarkEnd w:id="12"/>
-                  <w:bookmarkEnd w:id="13"/>
-                  <w:bookmarkEnd w:id="14"/>
-                  <w:bookmarkEnd w:id="15"/>
-                  <w:bookmarkEnd w:id="16"/>
+                  <w:bookmarkEnd w:id="17"/>
+                  <w:bookmarkEnd w:id="18"/>
+                  <w:bookmarkEnd w:id="19"/>
+                  <w:bookmarkEnd w:id="20"/>
+                  <w:bookmarkEnd w:id="21"/>
+                  <w:bookmarkEnd w:id="22"/>
+                  <w:bookmarkEnd w:id="23"/>
+                  <w:bookmarkEnd w:id="24"/>
+                  <w:bookmarkEnd w:id="25"/>
                 </w:p>
                 <w:p>
                   <w:pPr>
@@ -210,24 +228,30 @@
                       <w:rFonts w:ascii="Arial" w:hAnsi="Arial" w:cs="Arial"/>
                     </w:rPr>
                   </w:pPr>
-                  <w:bookmarkStart w:id="17" w:name="_Toc138502467"/>
-                  <w:bookmarkStart w:id="18" w:name="_Toc138792957"/>
-                  <w:bookmarkStart w:id="19" w:name="_Toc138794119"/>
-                  <w:bookmarkStart w:id="20" w:name="_Toc138794245"/>
-                  <w:bookmarkStart w:id="21" w:name="_Toc138794321"/>
-                  <w:bookmarkStart w:id="22" w:name="_Toc139389493"/>
+                  <w:bookmarkStart w:id="26" w:name="_Toc138502467"/>
+                  <w:bookmarkStart w:id="27" w:name="_Toc138792957"/>
+                  <w:bookmarkStart w:id="28" w:name="_Toc138794119"/>
+                  <w:bookmarkStart w:id="29" w:name="_Toc138794245"/>
+                  <w:bookmarkStart w:id="30" w:name="_Toc138794321"/>
+                  <w:bookmarkStart w:id="31" w:name="_Toc139389493"/>
+                  <w:bookmarkStart w:id="32" w:name="_Toc139648728"/>
+                  <w:bookmarkStart w:id="33" w:name="_Toc139648761"/>
+                  <w:bookmarkStart w:id="34" w:name="_Toc139709718"/>
                   <w:r>
                     <w:rPr>
                       <w:rFonts w:ascii="Arial" w:hAnsi="Arial" w:cs="Arial"/>
                     </w:rPr>
                     <w:t>Engenharia de Requisitos e Gestão Ágil de Produtos</w:t>
                   </w:r>
-                  <w:bookmarkEnd w:id="17"/>
-                  <w:bookmarkEnd w:id="18"/>
-                  <w:bookmarkEnd w:id="19"/>
-                  <w:bookmarkEnd w:id="20"/>
-                  <w:bookmarkEnd w:id="21"/>
-                  <w:bookmarkEnd w:id="22"/>
+                  <w:bookmarkEnd w:id="26"/>
+                  <w:bookmarkEnd w:id="27"/>
+                  <w:bookmarkEnd w:id="28"/>
+                  <w:bookmarkEnd w:id="29"/>
+                  <w:bookmarkEnd w:id="30"/>
+                  <w:bookmarkEnd w:id="31"/>
+                  <w:bookmarkEnd w:id="32"/>
+                  <w:bookmarkEnd w:id="33"/>
+                  <w:bookmarkEnd w:id="34"/>
                 </w:p>
                 <w:p>
                   <w:pPr>
@@ -389,7 +413,7 @@
             </w:rPr>
             <w:fldChar w:fldCharType="separate"/>
           </w:r>
-          <w:hyperlink w:anchor="_Toc139389494" w:history="1">
+          <w:hyperlink w:anchor="_Toc139709719" w:history="1">
             <w:r>
               <w:rPr>
                 <w:rStyle w:val="Hyperlink"/>
@@ -417,7 +441,7 @@
                 <w:noProof/>
                 <w:webHidden/>
               </w:rPr>
-              <w:instrText xml:space="preserve"> PAGEREF _Toc139389494 \h </w:instrText>
+              <w:instrText xml:space="preserve"> PAGEREF _Toc139709719 \h </w:instrText>
             </w:r>
             <w:r>
               <w:rPr>
@@ -459,7 +483,7 @@
               <w:lang w:val="pt-BR" w:eastAsia="pt-BR" w:bidi="ar-SA"/>
             </w:rPr>
           </w:pPr>
-          <w:hyperlink w:anchor="_Toc139389495" w:history="1">
+          <w:hyperlink w:anchor="_Toc139709720" w:history="1">
             <w:r>
               <w:rPr>
                 <w:rStyle w:val="Hyperlink"/>
@@ -487,7 +511,7 @@
                 <w:noProof/>
                 <w:webHidden/>
               </w:rPr>
-              <w:instrText xml:space="preserve"> PAGEREF _Toc139389495 \h </w:instrText>
+              <w:instrText xml:space="preserve"> PAGEREF _Toc139709720 \h </w:instrText>
             </w:r>
             <w:r>
               <w:rPr>
@@ -529,7 +553,7 @@
               <w:lang w:val="pt-BR" w:eastAsia="pt-BR" w:bidi="ar-SA"/>
             </w:rPr>
           </w:pPr>
-          <w:hyperlink w:anchor="_Toc139389496" w:history="1">
+          <w:hyperlink w:anchor="_Toc139709721" w:history="1">
             <w:r>
               <w:rPr>
                 <w:rStyle w:val="Hyperlink"/>
@@ -557,7 +581,7 @@
                 <w:noProof/>
                 <w:webHidden/>
               </w:rPr>
-              <w:instrText xml:space="preserve"> PAGEREF _Toc139389496 \h </w:instrText>
+              <w:instrText xml:space="preserve"> PAGEREF _Toc139709721 \h </w:instrText>
             </w:r>
             <w:r>
               <w:rPr>
@@ -577,7 +601,7 @@
                 <w:noProof/>
                 <w:webHidden/>
               </w:rPr>
-              <w:t>3</w:t>
+              <w:t>4</w:t>
             </w:r>
             <w:r>
               <w:rPr>
@@ -599,7 +623,7 @@
               <w:lang w:eastAsia="pt-BR"/>
             </w:rPr>
           </w:pPr>
-          <w:hyperlink w:anchor="_Toc139389497" w:history="1">
+          <w:hyperlink w:anchor="_Toc139709722" w:history="1">
             <w:r>
               <w:rPr>
                 <w:rStyle w:val="Hyperlink"/>
@@ -627,7 +651,7 @@
                 <w:noProof/>
                 <w:webHidden/>
               </w:rPr>
-              <w:instrText xml:space="preserve"> PAGEREF _Toc139389497 \h </w:instrText>
+              <w:instrText xml:space="preserve"> PAGEREF _Toc139709722 \h </w:instrText>
             </w:r>
             <w:r>
               <w:rPr>
@@ -669,7 +693,7 @@
               <w:lang w:eastAsia="pt-BR"/>
             </w:rPr>
           </w:pPr>
-          <w:hyperlink w:anchor="_Toc139389498" w:history="1">
+          <w:hyperlink w:anchor="_Toc139709723" w:history="1">
             <w:r>
               <w:rPr>
                 <w:rStyle w:val="Hyperlink"/>
@@ -697,7 +721,7 @@
                 <w:noProof/>
                 <w:webHidden/>
               </w:rPr>
-              <w:instrText xml:space="preserve"> PAGEREF _Toc139389498 \h </w:instrText>
+              <w:instrText xml:space="preserve"> PAGEREF _Toc139709723 \h </w:instrText>
             </w:r>
             <w:r>
               <w:rPr>
@@ -739,7 +763,7 @@
               <w:lang w:eastAsia="pt-BR"/>
             </w:rPr>
           </w:pPr>
-          <w:hyperlink w:anchor="_Toc139389499" w:history="1">
+          <w:hyperlink w:anchor="_Toc139709724" w:history="1">
             <w:r>
               <w:rPr>
                 <w:rStyle w:val="Hyperlink"/>
@@ -767,7 +791,7 @@
                 <w:noProof/>
                 <w:webHidden/>
               </w:rPr>
-              <w:instrText xml:space="preserve"> PAGEREF _Toc139389499 \h </w:instrText>
+              <w:instrText xml:space="preserve"> PAGEREF _Toc139709724 \h </w:instrText>
             </w:r>
             <w:r>
               <w:rPr>
@@ -809,7 +833,7 @@
               <w:lang w:eastAsia="pt-BR"/>
             </w:rPr>
           </w:pPr>
-          <w:hyperlink w:anchor="_Toc139389500" w:history="1">
+          <w:hyperlink w:anchor="_Toc139709725" w:history="1">
             <w:r>
               <w:rPr>
                 <w:rStyle w:val="Hyperlink"/>
@@ -837,7 +861,7 @@
                 <w:noProof/>
                 <w:webHidden/>
               </w:rPr>
-              <w:instrText xml:space="preserve"> PAGEREF _Toc139389500 \h </w:instrText>
+              <w:instrText xml:space="preserve"> PAGEREF _Toc139709725 \h </w:instrText>
             </w:r>
             <w:r>
               <w:rPr>
@@ -857,7 +881,7 @@
                 <w:noProof/>
                 <w:webHidden/>
               </w:rPr>
-              <w:t>4</w:t>
+              <w:t>5</w:t>
             </w:r>
             <w:r>
               <w:rPr>
@@ -879,7 +903,7 @@
               <w:lang w:eastAsia="pt-BR"/>
             </w:rPr>
           </w:pPr>
-          <w:hyperlink w:anchor="_Toc139389501" w:history="1">
+          <w:hyperlink w:anchor="_Toc139709726" w:history="1">
             <w:r>
               <w:rPr>
                 <w:rStyle w:val="Hyperlink"/>
@@ -907,7 +931,7 @@
                 <w:noProof/>
                 <w:webHidden/>
               </w:rPr>
-              <w:instrText xml:space="preserve"> PAGEREF _Toc139389501 \h </w:instrText>
+              <w:instrText xml:space="preserve"> PAGEREF _Toc139709726 \h </w:instrText>
             </w:r>
             <w:r>
               <w:rPr>
@@ -927,7 +951,7 @@
                 <w:noProof/>
                 <w:webHidden/>
               </w:rPr>
-              <w:t>6</w:t>
+              <w:t>9</w:t>
             </w:r>
             <w:r>
               <w:rPr>
@@ -949,7 +973,7 @@
               <w:lang w:eastAsia="pt-BR"/>
             </w:rPr>
           </w:pPr>
-          <w:hyperlink w:anchor="_Toc139389502" w:history="1">
+          <w:hyperlink w:anchor="_Toc139709727" w:history="1">
             <w:r>
               <w:rPr>
                 <w:rStyle w:val="Hyperlink"/>
@@ -977,7 +1001,7 @@
                 <w:noProof/>
                 <w:webHidden/>
               </w:rPr>
-              <w:instrText xml:space="preserve"> PAGEREF _Toc139389502 \h </w:instrText>
+              <w:instrText xml:space="preserve"> PAGEREF _Toc139709727 \h </w:instrText>
             </w:r>
             <w:r>
               <w:rPr>
@@ -997,7 +1021,77 @@
                 <w:noProof/>
                 <w:webHidden/>
               </w:rPr>
-              <w:t>6</w:t>
+              <w:t>10</w:t>
+            </w:r>
+            <w:r>
+              <w:rPr>
+                <w:noProof/>
+                <w:webHidden/>
+              </w:rPr>
+              <w:fldChar w:fldCharType="end"/>
+            </w:r>
+          </w:hyperlink>
+        </w:p>
+        <w:p>
+          <w:pPr>
+            <w:pStyle w:val="Sumrio1"/>
+            <w:tabs>
+              <w:tab w:val="right" w:leader="dot" w:pos="8494"/>
+            </w:tabs>
+            <w:rPr>
+              <w:noProof/>
+              <w:lang w:val="pt-BR" w:eastAsia="pt-BR" w:bidi="ar-SA"/>
+            </w:rPr>
+          </w:pPr>
+          <w:hyperlink w:anchor="_Toc139709728" w:history="1">
+            <w:r>
+              <w:rPr>
+                <w:rStyle w:val="Hyperlink"/>
+                <w:noProof/>
+                <w:lang w:val="pt-BR"/>
+              </w:rPr>
+              <w:t>BOARD</w:t>
+            </w:r>
+            <w:r>
+              <w:rPr>
+                <w:noProof/>
+                <w:webHidden/>
+              </w:rPr>
+              <w:tab/>
+            </w:r>
+            <w:r>
+              <w:rPr>
+                <w:noProof/>
+                <w:webHidden/>
+              </w:rPr>
+              <w:fldChar w:fldCharType="begin"/>
+            </w:r>
+            <w:r>
+              <w:rPr>
+                <w:noProof/>
+                <w:webHidden/>
+              </w:rPr>
+              <w:instrText xml:space="preserve"> PAGEREF _Toc139709728 \h </w:instrText>
+            </w:r>
+            <w:r>
+              <w:rPr>
+                <w:noProof/>
+                <w:webHidden/>
+              </w:rPr>
+            </w:r>
+            <w:r>
+              <w:rPr>
+                <w:noProof/>
+                <w:webHidden/>
+              </w:rPr>
+              <w:fldChar w:fldCharType="separate"/>
+            </w:r>
+            <w:r>
+              <w:rPr>
+                <w:noProof/>
+                <w:webHidden/>
+              </w:rPr>
+              <w:t>12</w:t>
             </w:r>
             <w:r>
               <w:rPr>
@@ -1023,7 +1117,7 @@
         </w:p>
       </w:sdtContent>
     </w:sdt>
-    <w:bookmarkStart w:id="23" w:name="_Toc138502464" w:displacedByCustomXml="prev"/>
+    <w:bookmarkStart w:id="35" w:name="_Toc138502464" w:displacedByCustomXml="prev"/>
     <w:p>
       <w:pPr>
         <w:rPr>
@@ -1048,11 +1142,12 @@
     <w:p>
       <w:pPr>
         <w:pStyle w:val="Ttulo1"/>
-        <w:rPr>
-          <w:lang w:val="pt-BR"/>
-        </w:rPr>
-      </w:pPr>
-      <w:bookmarkStart w:id="24" w:name="_Toc139389494"/>
+        <w:ind w:left="-1134"/>
+        <w:rPr>
+          <w:lang w:val="pt-BR"/>
+        </w:rPr>
+      </w:pPr>
+      <w:bookmarkStart w:id="36" w:name="_Toc139709719"/>
       <w:r>
         <w:rPr>
           <w:lang w:val="pt-BR"/>
@@ -1060,7 +1155,7 @@
         <w:lastRenderedPageBreak/>
         <w:t>Tabela de story point</w:t>
       </w:r>
-      <w:bookmarkEnd w:id="24"/>
+      <w:bookmarkEnd w:id="36"/>
     </w:p>
     <w:p>
       <w:pPr>
@@ -1120,23 +1215,24 @@
           </wp:inline>
         </w:drawing>
       </w:r>
-      <w:bookmarkEnd w:id="23"/>
+      <w:bookmarkEnd w:id="35"/>
     </w:p>
     <w:p>
       <w:pPr>
         <w:pStyle w:val="Ttulo1"/>
-        <w:rPr>
-          <w:lang w:val="pt-BR"/>
-        </w:rPr>
-      </w:pPr>
-      <w:bookmarkStart w:id="25" w:name="_Toc139389495"/>
+        <w:ind w:left="-1134"/>
+        <w:rPr>
+          <w:lang w:val="pt-BR"/>
+        </w:rPr>
+      </w:pPr>
+      <w:bookmarkStart w:id="37" w:name="_Toc139709720"/>
       <w:r>
         <w:rPr>
           <w:lang w:val="pt-BR"/>
         </w:rPr>
         <w:t>TimeLine</w:t>
       </w:r>
-      <w:bookmarkEnd w:id="25"/>
+      <w:bookmarkEnd w:id="37"/>
       <w:r>
         <w:rPr>
           <w:lang w:val="pt-BR"/>
@@ -1146,6 +1242,7 @@
     </w:p>
     <w:p>
       <w:pPr>
+        <w:ind w:left="-1134"/>
         <w:rPr>
           <w:lang w:val="pt-BR"/>
         </w:rPr>
@@ -1157,7 +1254,7 @@
         </w:rPr>
         <w:drawing>
           <wp:inline distT="0" distB="0" distL="0" distR="0">
-            <wp:extent cx="5400040" cy="2045190"/>
+            <wp:extent cx="6656217" cy="2520950"/>
             <wp:effectExtent l="19050" t="0" r="0" b="0"/>
             <wp:docPr id="19" name="Imagem 19"/>
             <wp:cNvGraphicFramePr>
@@ -1182,7 +1279,7 @@
                   <pic:spPr bwMode="auto">
                     <a:xfrm>
                       <a:off x="0" y="0"/>
-                      <a:ext cx="5400040" cy="2045190"/>
+                      <a:ext cx="6659350" cy="2522137"/>
                     </a:xfrm>
                     <a:prstGeom prst="rect">
                       <a:avLst/>
@@ -1205,22 +1302,97 @@
     <w:p>
       <w:pPr>
         <w:pStyle w:val="Ttulo1"/>
-        <w:rPr>
-          <w:lang w:val="pt-BR"/>
-        </w:rPr>
-      </w:pPr>
-      <w:bookmarkStart w:id="26" w:name="_Toc139389496"/>
+        <w:ind w:left="-1134"/>
+        <w:rPr>
+          <w:lang w:val="pt-BR"/>
+        </w:rPr>
+      </w:pPr>
+    </w:p>
+    <w:p>
+      <w:pPr>
+        <w:pStyle w:val="Ttulo1"/>
+        <w:ind w:left="-1134"/>
+        <w:rPr>
+          <w:lang w:val="pt-BR"/>
+        </w:rPr>
+      </w:pPr>
+    </w:p>
+    <w:p>
+      <w:pPr>
+        <w:pStyle w:val="Ttulo1"/>
+        <w:ind w:left="-1134"/>
+        <w:rPr>
+          <w:lang w:val="pt-BR"/>
+        </w:rPr>
+      </w:pPr>
+    </w:p>
+    <w:p>
+      <w:pPr>
+        <w:pStyle w:val="Ttulo1"/>
+        <w:ind w:left="-1134"/>
+        <w:rPr>
+          <w:lang w:val="pt-BR"/>
+        </w:rPr>
+      </w:pPr>
+    </w:p>
+    <w:p>
+      <w:pPr>
+        <w:pStyle w:val="Ttulo1"/>
+        <w:ind w:left="-1134"/>
+        <w:rPr>
+          <w:lang w:val="pt-BR"/>
+        </w:rPr>
+      </w:pPr>
+    </w:p>
+    <w:p>
+      <w:pPr>
+        <w:pStyle w:val="Ttulo1"/>
+        <w:ind w:left="-1134"/>
+        <w:rPr>
+          <w:lang w:val="pt-BR"/>
+        </w:rPr>
+      </w:pPr>
+    </w:p>
+    <w:p>
+      <w:pPr>
+        <w:pStyle w:val="Ttulo1"/>
+        <w:ind w:left="-1134"/>
+        <w:rPr>
+          <w:lang w:val="pt-BR"/>
+        </w:rPr>
+      </w:pPr>
+    </w:p>
+    <w:p>
+      <w:pPr>
+        <w:pStyle w:val="Ttulo1"/>
+        <w:ind w:left="-1134"/>
+        <w:rPr>
+          <w:lang w:val="pt-BR"/>
+        </w:rPr>
+      </w:pPr>
+    </w:p>
+    <w:p>
+      <w:pPr>
+        <w:pStyle w:val="Ttulo1"/>
+        <w:ind w:left="-1134"/>
+        <w:rPr>
+          <w:lang w:val="pt-BR"/>
+        </w:rPr>
+      </w:pPr>
+      <w:bookmarkStart w:id="38" w:name="_Toc139709721"/>
       <w:r>
         <w:rPr>
           <w:lang w:val="pt-BR"/>
         </w:rPr>
+        <w:lastRenderedPageBreak/>
         <w:t>BackLog das sprints</w:t>
       </w:r>
-      <w:bookmarkEnd w:id="26"/>
+      <w:bookmarkEnd w:id="38"/>
     </w:p>
     <w:p>
       <w:pPr>
         <w:pStyle w:val="Ttulo1"/>
+        <w:ind w:left="-1134"/>
         <w:rPr>
           <w:lang w:val="pt-BR"/>
         </w:rPr>
@@ -1234,7 +1406,7 @@
         </w:rPr>
         <w:drawing>
           <wp:inline distT="0" distB="0" distL="0" distR="0">
-            <wp:extent cx="5400040" cy="2065631"/>
+            <wp:extent cx="6806157" cy="2603500"/>
             <wp:effectExtent l="19050" t="0" r="0" b="0"/>
             <wp:docPr id="2" name="Imagem 1"/>
             <wp:cNvGraphicFramePr>
@@ -1259,7 +1431,7 @@
                   <pic:spPr bwMode="auto">
                     <a:xfrm>
                       <a:off x="0" y="0"/>
-                      <a:ext cx="5400040" cy="2065631"/>
+                      <a:ext cx="6813277" cy="2606223"/>
                     </a:xfrm>
                     <a:prstGeom prst="rect">
                       <a:avLst/>
@@ -1282,16 +1454,16 @@
     <w:p>
       <w:pPr>
         <w:pStyle w:val="Ttulo2"/>
-        <w:rPr>
-          <w:lang w:val="pt-BR"/>
-        </w:rPr>
-      </w:pPr>
-      <w:bookmarkStart w:id="27" w:name="_Toc139389497"/>
+        <w:ind w:left="-1134"/>
+        <w:rPr>
+          <w:lang w:val="pt-BR"/>
+        </w:rPr>
+      </w:pPr>
+      <w:bookmarkStart w:id="39" w:name="_Toc139709722"/>
       <w:r>
         <w:rPr>
           <w:lang w:val="pt-BR"/>
         </w:rPr>
-        <w:lastRenderedPageBreak/>
         <w:t>SPRINT</w:t>
       </w:r>
       <w:r>
@@ -1300,10 +1472,11 @@
         </w:rPr>
         <w:t xml:space="preserve"> I</w:t>
       </w:r>
-      <w:bookmarkEnd w:id="27"/>
-    </w:p>
-    <w:p>
-      <w:pPr>
+      <w:bookmarkEnd w:id="39"/>
+    </w:p>
+    <w:p>
+      <w:pPr>
+        <w:ind w:left="-993"/>
         <w:rPr>
           <w:lang w:val="pt-BR"/>
         </w:rPr>
@@ -1315,8 +1488,8 @@
         </w:rPr>
         <w:drawing>
           <wp:inline distT="0" distB="0" distL="0" distR="0">
-            <wp:extent cx="5400040" cy="1034351"/>
-            <wp:effectExtent l="19050" t="0" r="0" b="0"/>
+            <wp:extent cx="6696600" cy="1282700"/>
+            <wp:effectExtent l="19050" t="0" r="9000" b="0"/>
             <wp:docPr id="3" name="Imagem 7"/>
             <wp:cNvGraphicFramePr>
               <a:graphicFrameLocks xmlns:a="http://schemas.openxmlformats.org/drawingml/2006/main" noChangeAspect="1"/>
@@ -1340,7 +1513,7 @@
                   <pic:spPr bwMode="auto">
                     <a:xfrm>
                       <a:off x="0" y="0"/>
-                      <a:ext cx="5400040" cy="1034351"/>
+                      <a:ext cx="6699751" cy="1283304"/>
                     </a:xfrm>
                     <a:prstGeom prst="rect">
                       <a:avLst/>
@@ -1369,21 +1542,23 @@
     <w:p>
       <w:pPr>
         <w:pStyle w:val="Ttulo2"/>
-        <w:rPr>
-          <w:lang w:val="pt-BR"/>
-        </w:rPr>
-      </w:pPr>
-      <w:bookmarkStart w:id="28" w:name="_Toc139389498"/>
+        <w:ind w:left="-1134"/>
+        <w:rPr>
+          <w:lang w:val="pt-BR"/>
+        </w:rPr>
+      </w:pPr>
+      <w:bookmarkStart w:id="40" w:name="_Toc139709723"/>
       <w:r>
         <w:rPr>
           <w:lang w:val="pt-BR"/>
         </w:rPr>
         <w:t>SPRINT II</w:t>
       </w:r>
-      <w:bookmarkEnd w:id="28"/>
-    </w:p>
-    <w:p>
-      <w:pPr>
+      <w:bookmarkEnd w:id="40"/>
+    </w:p>
+    <w:p>
+      <w:pPr>
+        <w:ind w:left="-1134"/>
         <w:rPr>
           <w:lang w:val="pt-BR"/>
         </w:rPr>
@@ -1395,8 +1570,8 @@
         </w:rPr>
         <w:drawing>
           <wp:inline distT="0" distB="0" distL="0" distR="0">
-            <wp:extent cx="5400040" cy="1042961"/>
-            <wp:effectExtent l="19050" t="0" r="0" b="0"/>
+            <wp:extent cx="6772826" cy="1308100"/>
+            <wp:effectExtent l="19050" t="0" r="8974" b="0"/>
             <wp:docPr id="8" name="Imagem 10"/>
             <wp:cNvGraphicFramePr>
               <a:graphicFrameLocks xmlns:a="http://schemas.openxmlformats.org/drawingml/2006/main" noChangeAspect="1"/>
@@ -1420,7 +1595,7 @@
                   <pic:spPr bwMode="auto">
                     <a:xfrm>
                       <a:off x="0" y="0"/>
-                      <a:ext cx="5400040" cy="1042961"/>
+                      <a:ext cx="6782978" cy="1310061"/>
                     </a:xfrm>
                     <a:prstGeom prst="rect">
                       <a:avLst/>
@@ -1451,21 +1626,23 @@
     <w:p>
       <w:pPr>
         <w:pStyle w:val="Ttulo2"/>
-        <w:rPr>
-          <w:lang w:val="pt-BR"/>
-        </w:rPr>
-      </w:pPr>
-      <w:bookmarkStart w:id="29" w:name="_Toc139389499"/>
+        <w:ind w:left="-1134"/>
+        <w:rPr>
+          <w:lang w:val="pt-BR"/>
+        </w:rPr>
+      </w:pPr>
+      <w:bookmarkStart w:id="41" w:name="_Toc139709724"/>
       <w:r>
         <w:rPr>
           <w:lang w:val="pt-BR"/>
         </w:rPr>
         <w:t>SPRINT III</w:t>
       </w:r>
-      <w:bookmarkEnd w:id="29"/>
-    </w:p>
-    <w:p>
-      <w:pPr>
+      <w:bookmarkEnd w:id="41"/>
+    </w:p>
+    <w:p>
+      <w:pPr>
+        <w:ind w:left="-1134"/>
         <w:rPr>
           <w:lang w:val="pt-BR"/>
         </w:rPr>
@@ -1477,8 +1654,8 @@
         </w:rPr>
         <w:drawing>
           <wp:inline distT="0" distB="0" distL="0" distR="0">
-            <wp:extent cx="5400040" cy="715668"/>
-            <wp:effectExtent l="19050" t="0" r="0" b="0"/>
+            <wp:extent cx="6947484" cy="920750"/>
+            <wp:effectExtent l="19050" t="0" r="5766" b="0"/>
             <wp:docPr id="13" name="Imagem 13"/>
             <wp:cNvGraphicFramePr>
               <a:graphicFrameLocks xmlns:a="http://schemas.openxmlformats.org/drawingml/2006/main" noChangeAspect="1"/>
@@ -1502,7 +1679,7 @@
                   <pic:spPr bwMode="auto">
                     <a:xfrm>
                       <a:off x="0" y="0"/>
-                      <a:ext cx="5400040" cy="715668"/>
+                      <a:ext cx="6950749" cy="921183"/>
                     </a:xfrm>
                     <a:prstGeom prst="rect">
                       <a:avLst/>
@@ -1529,24 +1706,35 @@
           <w:lang w:val="pt-BR"/>
         </w:rPr>
       </w:pPr>
-      <w:bookmarkStart w:id="30" w:name="_Toc139389500"/>
+    </w:p>
+    <w:p>
+      <w:pPr>
+        <w:pStyle w:val="Ttulo2"/>
+        <w:rPr>
+          <w:lang w:val="pt-BR"/>
+        </w:rPr>
+      </w:pPr>
+    </w:p>
+    <w:p>
+      <w:pPr>
+        <w:pStyle w:val="Ttulo2"/>
+        <w:ind w:left="-1134"/>
+        <w:rPr>
+          <w:lang w:val="pt-BR"/>
+        </w:rPr>
+      </w:pPr>
+      <w:bookmarkStart w:id="42" w:name="_Toc139709725"/>
       <w:r>
         <w:rPr>
           <w:lang w:val="pt-BR"/>
         </w:rPr>
         <w:t>Detalhes das Histórias</w:t>
       </w:r>
-      <w:bookmarkEnd w:id="30"/>
-    </w:p>
-    <w:p>
-      <w:pPr>
-        <w:rPr>
-          <w:lang w:val="pt-BR"/>
-        </w:rPr>
-      </w:pPr>
-    </w:p>
-    <w:p>
-      <w:pPr>
+      <w:bookmarkEnd w:id="42"/>
+    </w:p>
+    <w:p>
+      <w:pPr>
+        <w:ind w:left="-1134"/>
         <w:jc w:val="center"/>
         <w:rPr>
           <w:lang w:val="pt-BR"/>
@@ -1559,7 +1747,7 @@
         </w:rPr>
         <w:drawing>
           <wp:inline distT="0" distB="0" distL="0" distR="0">
-            <wp:extent cx="4667250" cy="3302739"/>
+            <wp:extent cx="6846405" cy="5302250"/>
             <wp:effectExtent l="19050" t="0" r="0" b="0"/>
             <wp:docPr id="11" name="Imagem 22"/>
             <wp:cNvGraphicFramePr>
@@ -1584,7 +1772,7 @@
                   <pic:spPr bwMode="auto">
                     <a:xfrm>
                       <a:off x="0" y="0"/>
-                      <a:ext cx="4669446" cy="3304293"/>
+                      <a:ext cx="6852247" cy="5306775"/>
                     </a:xfrm>
                     <a:prstGeom prst="rect">
                       <a:avLst/>
@@ -1606,6 +1794,7 @@
     </w:p>
     <w:p>
       <w:pPr>
+        <w:ind w:left="-1134"/>
         <w:rPr>
           <w:lang w:val="pt-BR"/>
         </w:rPr>
@@ -1618,8 +1807,8 @@
         <w:lastRenderedPageBreak/>
         <w:drawing>
           <wp:inline distT="0" distB="0" distL="0" distR="0">
-            <wp:extent cx="5400040" cy="3848001"/>
-            <wp:effectExtent l="19050" t="0" r="0" b="0"/>
+            <wp:extent cx="6261100" cy="4461582"/>
+            <wp:effectExtent l="19050" t="0" r="6350" b="0"/>
             <wp:docPr id="14" name="Imagem 25"/>
             <wp:cNvGraphicFramePr>
               <a:graphicFrameLocks xmlns:a="http://schemas.openxmlformats.org/drawingml/2006/main" noChangeAspect="1"/>
@@ -1643,7 +1832,7 @@
                   <pic:spPr bwMode="auto">
                     <a:xfrm>
                       <a:off x="0" y="0"/>
-                      <a:ext cx="5400040" cy="3848001"/>
+                      <a:ext cx="6264046" cy="4463682"/>
                     </a:xfrm>
                     <a:prstGeom prst="rect">
                       <a:avLst/>
@@ -1665,6 +1854,7 @@
     </w:p>
     <w:p>
       <w:pPr>
+        <w:ind w:left="-1134"/>
         <w:rPr>
           <w:lang w:val="pt-BR"/>
         </w:rPr>
@@ -1674,10 +1864,11 @@
           <w:noProof/>
           <w:lang w:val="pt-BR" w:eastAsia="pt-BR" w:bidi="ar-SA"/>
         </w:rPr>
+        <w:lastRenderedPageBreak/>
         <w:drawing>
           <wp:inline distT="0" distB="0" distL="0" distR="0">
-            <wp:extent cx="5400040" cy="4133206"/>
-            <wp:effectExtent l="19050" t="0" r="0" b="0"/>
+            <wp:extent cx="6910805" cy="5289550"/>
+            <wp:effectExtent l="19050" t="0" r="4345" b="0"/>
             <wp:docPr id="15" name="Imagem 28"/>
             <wp:cNvGraphicFramePr>
               <a:graphicFrameLocks xmlns:a="http://schemas.openxmlformats.org/drawingml/2006/main" noChangeAspect="1"/>
@@ -1701,7 +1892,7 @@
                   <pic:spPr bwMode="auto">
                     <a:xfrm>
                       <a:off x="0" y="0"/>
-                      <a:ext cx="5400040" cy="4133206"/>
+                      <a:ext cx="6914058" cy="5292040"/>
                     </a:xfrm>
                     <a:prstGeom prst="rect">
                       <a:avLst/>
@@ -1723,7 +1914,7 @@
     </w:p>
     <w:p>
       <w:pPr>
-        <w:jc w:val="center"/>
+        <w:ind w:left="-1134"/>
         <w:rPr>
           <w:lang w:val="pt-BR"/>
         </w:rPr>
@@ -1736,8 +1927,8 @@
         <w:lastRenderedPageBreak/>
         <w:drawing>
           <wp:inline distT="0" distB="0" distL="0" distR="0">
-            <wp:extent cx="4924151" cy="3829050"/>
-            <wp:effectExtent l="19050" t="0" r="0" b="0"/>
+            <wp:extent cx="7063667" cy="5492750"/>
+            <wp:effectExtent l="19050" t="0" r="3883" b="0"/>
             <wp:docPr id="31" name="Imagem 31"/>
             <wp:cNvGraphicFramePr>
               <a:graphicFrameLocks xmlns:a="http://schemas.openxmlformats.org/drawingml/2006/main" noChangeAspect="1"/>
@@ -1761,7 +1952,7 @@
                   <pic:spPr bwMode="auto">
                     <a:xfrm>
                       <a:off x="0" y="0"/>
-                      <a:ext cx="4926468" cy="3830852"/>
+                      <a:ext cx="7071157" cy="5498574"/>
                     </a:xfrm>
                     <a:prstGeom prst="rect">
                       <a:avLst/>
@@ -1788,18 +1979,84 @@
           <w:lang w:val="pt-BR"/>
         </w:rPr>
       </w:pPr>
-      <w:bookmarkStart w:id="31" w:name="_Toc139389501"/>
+    </w:p>
+    <w:p>
+      <w:pPr>
+        <w:rPr>
+          <w:lang w:val="pt-BR"/>
+        </w:rPr>
+      </w:pPr>
+    </w:p>
+    <w:p>
+      <w:pPr>
+        <w:rPr>
+          <w:lang w:val="pt-BR"/>
+        </w:rPr>
+      </w:pPr>
+    </w:p>
+    <w:p>
+      <w:pPr>
+        <w:rPr>
+          <w:lang w:val="pt-BR"/>
+        </w:rPr>
+      </w:pPr>
+    </w:p>
+    <w:p>
+      <w:pPr>
+        <w:rPr>
+          <w:lang w:val="pt-BR"/>
+        </w:rPr>
+      </w:pPr>
+    </w:p>
+    <w:p>
+      <w:pPr>
+        <w:rPr>
+          <w:lang w:val="pt-BR"/>
+        </w:rPr>
+      </w:pPr>
+    </w:p>
+    <w:p>
+      <w:pPr>
+        <w:rPr>
+          <w:lang w:val="pt-BR"/>
+        </w:rPr>
+      </w:pPr>
+    </w:p>
+    <w:p>
+      <w:pPr>
+        <w:rPr>
+          <w:lang w:val="pt-BR"/>
+        </w:rPr>
+      </w:pPr>
+    </w:p>
+    <w:p>
+      <w:pPr>
+        <w:rPr>
+          <w:lang w:val="pt-BR"/>
+        </w:rPr>
+      </w:pPr>
+    </w:p>
+    <w:p>
+      <w:pPr>
+        <w:pStyle w:val="Ttulo2"/>
+        <w:ind w:left="-1134"/>
+        <w:rPr>
+          <w:lang w:val="pt-BR"/>
+        </w:rPr>
+      </w:pPr>
+      <w:bookmarkStart w:id="43" w:name="_Toc139709726"/>
       <w:r>
         <w:rPr>
           <w:lang w:val="pt-BR"/>
         </w:rPr>
+        <w:lastRenderedPageBreak/>
         <w:t>Fechamento da sprint I</w:t>
       </w:r>
-      <w:bookmarkEnd w:id="31"/>
-    </w:p>
-    <w:p>
-      <w:pPr>
-        <w:jc w:val="center"/>
+      <w:bookmarkEnd w:id="43"/>
+    </w:p>
+    <w:p>
+      <w:pPr>
+        <w:ind w:left="-1134"/>
         <w:rPr>
           <w:lang w:val="pt-BR"/>
         </w:rPr>
@@ -1811,8 +2068,8 @@
         </w:rPr>
         <w:drawing>
           <wp:inline distT="0" distB="0" distL="0" distR="0">
-            <wp:extent cx="4762500" cy="1913810"/>
-            <wp:effectExtent l="19050" t="0" r="0" b="0"/>
+            <wp:extent cx="6700013" cy="2692400"/>
+            <wp:effectExtent l="19050" t="0" r="5587" b="0"/>
             <wp:docPr id="34" name="Imagem 34"/>
             <wp:cNvGraphicFramePr>
               <a:graphicFrameLocks xmlns:a="http://schemas.openxmlformats.org/drawingml/2006/main" noChangeAspect="1"/>
@@ -1836,7 +2093,7 @@
                   <pic:spPr bwMode="auto">
                     <a:xfrm>
                       <a:off x="0" y="0"/>
-                      <a:ext cx="4764741" cy="1914711"/>
+                      <a:ext cx="6711795" cy="2697134"/>
                     </a:xfrm>
                     <a:prstGeom prst="rect">
                       <a:avLst/>
@@ -1859,29 +2116,159 @@
     <w:p>
       <w:pPr>
         <w:pStyle w:val="Ttulo2"/>
-        <w:rPr>
-          <w:lang w:val="pt-BR"/>
-        </w:rPr>
-      </w:pPr>
-      <w:bookmarkStart w:id="32" w:name="_Toc139389502"/>
+        <w:ind w:left="-851"/>
+        <w:rPr>
+          <w:lang w:val="pt-BR"/>
+        </w:rPr>
+      </w:pPr>
+    </w:p>
+    <w:p>
+      <w:pPr>
+        <w:pStyle w:val="Ttulo2"/>
+        <w:ind w:left="-851"/>
+        <w:rPr>
+          <w:lang w:val="pt-BR"/>
+        </w:rPr>
+      </w:pPr>
+    </w:p>
+    <w:p>
+      <w:pPr>
+        <w:pStyle w:val="Ttulo2"/>
+        <w:ind w:left="-851"/>
+        <w:rPr>
+          <w:lang w:val="pt-BR"/>
+        </w:rPr>
+      </w:pPr>
+    </w:p>
+    <w:p>
+      <w:pPr>
+        <w:pStyle w:val="Ttulo2"/>
+        <w:ind w:left="-851"/>
+        <w:rPr>
+          <w:lang w:val="pt-BR"/>
+        </w:rPr>
+      </w:pPr>
+    </w:p>
+    <w:p>
+      <w:pPr>
+        <w:pStyle w:val="Ttulo2"/>
+        <w:ind w:left="-851"/>
+        <w:rPr>
+          <w:lang w:val="pt-BR"/>
+        </w:rPr>
+      </w:pPr>
+    </w:p>
+    <w:p>
+      <w:pPr>
+        <w:pStyle w:val="Ttulo2"/>
+        <w:ind w:left="-851"/>
+        <w:rPr>
+          <w:lang w:val="pt-BR"/>
+        </w:rPr>
+      </w:pPr>
+    </w:p>
+    <w:p>
+      <w:pPr>
+        <w:pStyle w:val="Ttulo2"/>
+        <w:ind w:left="-851"/>
+        <w:rPr>
+          <w:lang w:val="pt-BR"/>
+        </w:rPr>
+      </w:pPr>
+    </w:p>
+    <w:p>
+      <w:pPr>
+        <w:pStyle w:val="Ttulo2"/>
+        <w:ind w:left="-851"/>
+        <w:rPr>
+          <w:lang w:val="pt-BR"/>
+        </w:rPr>
+      </w:pPr>
+    </w:p>
+    <w:p>
+      <w:pPr>
+        <w:pStyle w:val="Ttulo2"/>
+        <w:ind w:left="-851"/>
+        <w:rPr>
+          <w:lang w:val="pt-BR"/>
+        </w:rPr>
+      </w:pPr>
+    </w:p>
+    <w:p>
+      <w:pPr>
+        <w:pStyle w:val="Ttulo2"/>
+        <w:ind w:left="-851"/>
+        <w:rPr>
+          <w:lang w:val="pt-BR"/>
+        </w:rPr>
+      </w:pPr>
+    </w:p>
+    <w:p>
+      <w:pPr>
+        <w:pStyle w:val="Ttulo2"/>
+        <w:ind w:left="-851"/>
+        <w:rPr>
+          <w:lang w:val="pt-BR"/>
+        </w:rPr>
+      </w:pPr>
+    </w:p>
+    <w:p>
+      <w:pPr>
+        <w:pStyle w:val="Ttulo2"/>
+        <w:ind w:left="-851"/>
+        <w:rPr>
+          <w:lang w:val="pt-BR"/>
+        </w:rPr>
+      </w:pPr>
+    </w:p>
+    <w:p>
+      <w:pPr>
+        <w:pStyle w:val="Ttulo2"/>
+        <w:ind w:left="-851"/>
+        <w:rPr>
+          <w:lang w:val="pt-BR"/>
+        </w:rPr>
+      </w:pPr>
+    </w:p>
+    <w:p>
+      <w:pPr>
+        <w:pStyle w:val="Ttulo2"/>
+        <w:ind w:left="-851"/>
+        <w:rPr>
+          <w:lang w:val="pt-BR"/>
+        </w:rPr>
+      </w:pPr>
+    </w:p>
+    <w:p>
+      <w:pPr>
+        <w:pStyle w:val="Ttulo2"/>
+        <w:ind w:left="-851"/>
+        <w:rPr>
+          <w:lang w:val="pt-BR"/>
+        </w:rPr>
+      </w:pPr>
+    </w:p>
+    <w:p>
+      <w:pPr>
+        <w:pStyle w:val="Ttulo2"/>
+        <w:ind w:left="-851"/>
+        <w:rPr>
+          <w:lang w:val="pt-BR"/>
+        </w:rPr>
+      </w:pPr>
+      <w:bookmarkStart w:id="44" w:name="_Toc139709727"/>
       <w:r>
         <w:rPr>
           <w:lang w:val="pt-BR"/>
         </w:rPr>
+        <w:lastRenderedPageBreak/>
         <w:t>Execução da SPRINT II</w:t>
       </w:r>
-      <w:bookmarkEnd w:id="32"/>
-    </w:p>
-    <w:p>
-      <w:pPr>
-        <w:jc w:val="center"/>
-        <w:rPr>
-          <w:lang w:val="pt-BR"/>
-        </w:rPr>
-      </w:pPr>
-    </w:p>
-    <w:p>
-      <w:pPr>
+      <w:bookmarkEnd w:id="44"/>
+    </w:p>
+    <w:p>
+      <w:pPr>
+        <w:ind w:left="-1134"/>
         <w:jc w:val="center"/>
         <w:rPr>
           <w:lang w:val="pt-BR"/>
@@ -1892,11 +2279,10 @@
           <w:noProof/>
           <w:lang w:val="pt-BR" w:eastAsia="pt-BR" w:bidi="ar-SA"/>
         </w:rPr>
-        <w:lastRenderedPageBreak/>
         <w:drawing>
           <wp:inline distT="0" distB="0" distL="0" distR="0">
-            <wp:extent cx="4838700" cy="3688260"/>
-            <wp:effectExtent l="19050" t="0" r="0" b="0"/>
+            <wp:extent cx="6831166" cy="5207000"/>
+            <wp:effectExtent l="19050" t="0" r="7784" b="0"/>
             <wp:docPr id="37" name="Imagem 37"/>
             <wp:cNvGraphicFramePr>
               <a:graphicFrameLocks xmlns:a="http://schemas.openxmlformats.org/drawingml/2006/main" noChangeAspect="1"/>
@@ -1920,7 +2306,7 @@
                   <pic:spPr bwMode="auto">
                     <a:xfrm>
                       <a:off x="0" y="0"/>
-                      <a:ext cx="4840977" cy="3689996"/>
+                      <a:ext cx="6838726" cy="5212762"/>
                     </a:xfrm>
                     <a:prstGeom prst="rect">
                       <a:avLst/>
@@ -1946,16 +2332,25 @@
           <w:lang w:val="pt-BR"/>
         </w:rPr>
       </w:pPr>
+    </w:p>
+    <w:p>
+      <w:pPr>
+        <w:ind w:left="-1134"/>
+        <w:rPr>
+          <w:lang w:val="pt-BR"/>
+        </w:rPr>
+      </w:pPr>
       <w:r>
         <w:rPr>
           <w:noProof/>
           <w:lang w:val="pt-BR" w:eastAsia="pt-BR" w:bidi="ar-SA"/>
         </w:rPr>
+        <w:lastRenderedPageBreak/>
         <w:drawing>
           <wp:inline distT="0" distB="0" distL="0" distR="0">
-            <wp:extent cx="4970563" cy="4368800"/>
-            <wp:effectExtent l="19050" t="0" r="1487" b="0"/>
-            <wp:docPr id="40" name="Imagem 40"/>
+            <wp:extent cx="6600352" cy="3162300"/>
+            <wp:effectExtent l="19050" t="0" r="0" b="0"/>
+            <wp:docPr id="43" name="Imagem 43"/>
             <wp:cNvGraphicFramePr>
               <a:graphicFrameLocks xmlns:a="http://schemas.openxmlformats.org/drawingml/2006/main" noChangeAspect="1"/>
             </wp:cNvGraphicFramePr>
@@ -1963,7 +2358,7 @@
               <a:graphicData uri="http://schemas.openxmlformats.org/drawingml/2006/picture">
                 <pic:pic xmlns:pic="http://schemas.openxmlformats.org/drawingml/2006/picture">
                   <pic:nvPicPr>
-                    <pic:cNvPr id="0" name="Picture 40"/>
+                    <pic:cNvPr id="0" name="Picture 43"/>
                     <pic:cNvPicPr>
                       <a:picLocks noChangeAspect="1" noChangeArrowheads="1"/>
                     </pic:cNvPicPr>
@@ -1978,7 +2373,7 @@
                   <pic:spPr bwMode="auto">
                     <a:xfrm>
                       <a:off x="0" y="0"/>
-                      <a:ext cx="4973531" cy="4371408"/>
+                      <a:ext cx="6607693" cy="3165817"/>
                     </a:xfrm>
                     <a:prstGeom prst="rect">
                       <a:avLst/>
@@ -2000,6 +2395,7 @@
     </w:p>
     <w:p>
       <w:pPr>
+        <w:ind w:left="-1134"/>
         <w:rPr>
           <w:lang w:val="pt-BR"/>
         </w:rPr>
@@ -2009,12 +2405,11 @@
           <w:noProof/>
           <w:lang w:val="pt-BR" w:eastAsia="pt-BR" w:bidi="ar-SA"/>
         </w:rPr>
-        <w:lastRenderedPageBreak/>
         <w:drawing>
           <wp:inline distT="0" distB="0" distL="0" distR="0">
-            <wp:extent cx="5400040" cy="2587217"/>
-            <wp:effectExtent l="19050" t="0" r="0" b="0"/>
-            <wp:docPr id="43" name="Imagem 43"/>
+            <wp:extent cx="6661023" cy="4343400"/>
+            <wp:effectExtent l="19050" t="0" r="6477" b="0"/>
+            <wp:docPr id="9" name="Imagem 4"/>
             <wp:cNvGraphicFramePr>
               <a:graphicFrameLocks xmlns:a="http://schemas.openxmlformats.org/drawingml/2006/main" noChangeAspect="1"/>
             </wp:cNvGraphicFramePr>
@@ -2022,7 +2417,7 @@
               <a:graphicData uri="http://schemas.openxmlformats.org/drawingml/2006/picture">
                 <pic:pic xmlns:pic="http://schemas.openxmlformats.org/drawingml/2006/picture">
                   <pic:nvPicPr>
-                    <pic:cNvPr id="0" name="Picture 43"/>
+                    <pic:cNvPr id="0" name="Picture 4"/>
                     <pic:cNvPicPr>
                       <a:picLocks noChangeAspect="1" noChangeArrowheads="1"/>
                     </pic:cNvPicPr>
@@ -2037,7 +2432,7 @@
                   <pic:spPr bwMode="auto">
                     <a:xfrm>
                       <a:off x="0" y="0"/>
-                      <a:ext cx="5400040" cy="2587217"/>
+                      <a:ext cx="6667621" cy="4347702"/>
                     </a:xfrm>
                     <a:prstGeom prst="rect">
                       <a:avLst/>
@@ -2059,6 +2454,38 @@
     </w:p>
     <w:p>
       <w:pPr>
+        <w:rPr>
+          <w:lang w:val="pt-BR"/>
+        </w:rPr>
+      </w:pPr>
+    </w:p>
+    <w:p>
+      <w:pPr>
+        <w:rPr>
+          <w:lang w:val="pt-BR"/>
+        </w:rPr>
+      </w:pPr>
+    </w:p>
+    <w:p>
+      <w:pPr>
+        <w:pStyle w:val="Ttulo1"/>
+        <w:rPr>
+          <w:lang w:val="pt-BR"/>
+        </w:rPr>
+      </w:pPr>
+      <w:bookmarkStart w:id="45" w:name="_Toc139709728"/>
+      <w:r>
+        <w:rPr>
+          <w:lang w:val="pt-BR"/>
+        </w:rPr>
+        <w:lastRenderedPageBreak/>
+        <w:t>BOARD</w:t>
+      </w:r>
+      <w:bookmarkEnd w:id="45"/>
+    </w:p>
+    <w:p>
+      <w:pPr>
+        <w:ind w:left="-1134"/>
         <w:jc w:val="center"/>
         <w:rPr>
           <w:lang w:val="pt-BR"/>
@@ -2071,7 +2498,7 @@
         </w:rPr>
         <w:drawing>
           <wp:inline distT="0" distB="0" distL="0" distR="0">
-            <wp:extent cx="4864100" cy="3530179"/>
+            <wp:extent cx="6553319" cy="4756150"/>
             <wp:effectExtent l="19050" t="0" r="0" b="0"/>
             <wp:docPr id="46" name="Imagem 46"/>
             <wp:cNvGraphicFramePr>
@@ -2096,7 +2523,7 @@
                   <pic:spPr bwMode="auto">
                     <a:xfrm>
                       <a:off x="0" y="0"/>
-                      <a:ext cx="4866389" cy="3531840"/>
+                      <a:ext cx="6557741" cy="4759359"/>
                     </a:xfrm>
                     <a:prstGeom prst="rect">
                       <a:avLst/>
@@ -2122,16 +2549,92 @@
           <w:lang w:val="pt-BR"/>
         </w:rPr>
       </w:pPr>
+    </w:p>
+    <w:p>
+      <w:pPr>
+        <w:rPr>
+          <w:lang w:val="pt-BR"/>
+        </w:rPr>
+      </w:pPr>
+    </w:p>
+    <w:p>
+      <w:pPr>
+        <w:rPr>
+          <w:lang w:val="pt-BR"/>
+        </w:rPr>
+      </w:pPr>
+    </w:p>
+    <w:p>
+      <w:pPr>
+        <w:rPr>
+          <w:lang w:val="pt-BR"/>
+        </w:rPr>
+      </w:pPr>
+    </w:p>
+    <w:p>
+      <w:pPr>
+        <w:rPr>
+          <w:lang w:val="pt-BR"/>
+        </w:rPr>
+      </w:pPr>
+    </w:p>
+    <w:p>
+      <w:pPr>
+        <w:rPr>
+          <w:lang w:val="pt-BR"/>
+        </w:rPr>
+      </w:pPr>
+    </w:p>
+    <w:p>
+      <w:pPr>
+        <w:rPr>
+          <w:lang w:val="pt-BR"/>
+        </w:rPr>
+      </w:pPr>
+    </w:p>
+    <w:p>
+      <w:pPr>
+        <w:rPr>
+          <w:lang w:val="pt-BR"/>
+        </w:rPr>
+      </w:pPr>
+    </w:p>
+    <w:p>
+      <w:pPr>
+        <w:rPr>
+          <w:lang w:val="pt-BR"/>
+        </w:rPr>
+      </w:pPr>
+    </w:p>
+    <w:p>
+      <w:pPr>
+        <w:rPr>
+          <w:lang w:val="pt-BR"/>
+        </w:rPr>
+      </w:pPr>
+    </w:p>
+    <w:p>
+      <w:pPr>
+        <w:rPr>
+          <w:lang w:val="pt-BR"/>
+        </w:rPr>
+      </w:pPr>
+      <w:r>
+        <w:rPr>
+          <w:lang w:val="pt-BR"/>
+        </w:rPr>
+        <w:lastRenderedPageBreak/>
+        <w:t>SPRINT III</w:t>
+      </w:r>
       <w:r>
         <w:rPr>
           <w:noProof/>
           <w:lang w:val="pt-BR" w:eastAsia="pt-BR" w:bidi="ar-SA"/>
         </w:rPr>
-        <w:lastRenderedPageBreak/>
         <w:drawing>
           <wp:inline distT="0" distB="0" distL="0" distR="0">
-            <wp:extent cx="5400040" cy="4311025"/>
-            <wp:effectExtent l="19050" t="0" r="0" b="0"/>
+            <wp:extent cx="6681428" cy="5334000"/>
+            <wp:effectExtent l="19050" t="0" r="5122" b="0"/>
             <wp:docPr id="49" name="Imagem 49"/>
             <wp:cNvGraphicFramePr>
               <a:graphicFrameLocks xmlns:a="http://schemas.openxmlformats.org/drawingml/2006/main" noChangeAspect="1"/>
@@ -2155,7 +2658,7 @@
                   <pic:spPr bwMode="auto">
                     <a:xfrm>
                       <a:off x="0" y="0"/>
-                      <a:ext cx="5400040" cy="4311025"/>
+                      <a:ext cx="6690128" cy="5340945"/>
                     </a:xfrm>
                     <a:prstGeom prst="rect">
                       <a:avLst/>
@@ -2190,6 +2693,7 @@
     </w:p>
     <w:p>
       <w:pPr>
+        <w:ind w:left="-1134"/>
         <w:rPr>
           <w:lang w:val="pt-BR"/>
         </w:rPr>
@@ -2201,7 +2705,7 @@
         </w:rPr>
         <w:drawing>
           <wp:inline distT="0" distB="0" distL="0" distR="0">
-            <wp:extent cx="5400040" cy="1603316"/>
+            <wp:extent cx="6480288" cy="1924050"/>
             <wp:effectExtent l="19050" t="0" r="0" b="0"/>
             <wp:docPr id="52" name="Imagem 52"/>
             <wp:cNvGraphicFramePr>
@@ -2226,7 +2730,7 @@
                   <pic:spPr bwMode="auto">
                     <a:xfrm>
                       <a:off x="0" y="0"/>
-                      <a:ext cx="5400040" cy="1603316"/>
+                      <a:ext cx="6492906" cy="1927796"/>
                     </a:xfrm>
                     <a:prstGeom prst="rect">
                       <a:avLst/>
@@ -2245,6 +2749,13 @@
           </wp:inline>
         </w:drawing>
       </w:r>
+    </w:p>
+    <w:p>
+      <w:pPr>
+        <w:rPr>
+          <w:lang w:val="pt-BR"/>
+        </w:rPr>
+      </w:pPr>
     </w:p>
     <w:sectPr>
       <w:headerReference w:type="default" r:id="rId26"/>
@@ -2386,7 +2897,7 @@
               <w:noProof/>
               <w:color w:val="FFFFFF" w:themeColor="background1"/>
             </w:rPr>
-            <w:t>8</w:t>
+            <w:t>2</w:t>
           </w:r>
           <w:r>
             <w:rPr>
@@ -2475,6 +2986,7 @@
   <w:p>
     <w:pPr>
       <w:shd w:val="clear" w:color="auto" w:fill="FFFFFF"/>
+      <w:ind w:left="-1134" w:right="-1135"/>
       <w:rPr>
         <w:rFonts w:ascii="Arial" w:eastAsia="Times New Roman" w:hAnsi="Arial" w:cs="Arial"/>
         <w:b/>
@@ -2616,7 +3128,57 @@
         <w:u w:val="single"/>
       </w:rPr>
       <w:tab/>
-      <w:t xml:space="preserve">   24/06/2023</w:t>
+      <w:t xml:space="preserve">   </w:t>
+    </w:r>
+    <w:r>
+      <w:rPr>
+        <w:rFonts w:ascii="Arial" w:eastAsia="Times New Roman" w:hAnsi="Arial" w:cs="Arial"/>
+        <w:b/>
+        <w:bCs/>
+        <w:kern w:val="36"/>
+        <w:u w:val="single"/>
+      </w:rPr>
+      <w:tab/>
+    </w:r>
+    <w:r>
+      <w:rPr>
+        <w:rFonts w:ascii="Arial" w:eastAsia="Times New Roman" w:hAnsi="Arial" w:cs="Arial"/>
+        <w:b/>
+        <w:bCs/>
+        <w:kern w:val="36"/>
+        <w:u w:val="single"/>
+      </w:rPr>
+      <w:tab/>
+    </w:r>
+    <w:r>
+      <w:rPr>
+        <w:rFonts w:ascii="Arial" w:eastAsia="Times New Roman" w:hAnsi="Arial" w:cs="Arial"/>
+        <w:b/>
+        <w:bCs/>
+        <w:kern w:val="36"/>
+        <w:u w:val="single"/>
+      </w:rPr>
+      <w:tab/>
+    </w:r>
+    <w:r>
+      <w:rPr>
+        <w:rFonts w:ascii="Arial" w:eastAsia="Times New Roman" w:hAnsi="Arial" w:cs="Arial"/>
+        <w:b/>
+        <w:bCs/>
+        <w:kern w:val="36"/>
+        <w:u w:val="single"/>
+      </w:rPr>
+      <w:tab/>
+    </w:r>
+    <w:r>
+      <w:rPr>
+        <w:rFonts w:ascii="Arial" w:eastAsia="Times New Roman" w:hAnsi="Arial" w:cs="Arial"/>
+        <w:b/>
+        <w:bCs/>
+        <w:kern w:val="36"/>
+        <w:u w:val="single"/>
+      </w:rPr>
+      <w:t>24/06/2023</w:t>
     </w:r>
   </w:p>
   <w:p>
@@ -4735,7 +5297,7 @@
 </file>
 
 <file path=customXml/itemProps1.xml><?xml version="1.0" encoding="utf-8"?>
-<ds:datastoreItem xmlns:ds="http://schemas.openxmlformats.org/officeDocument/2006/customXml" ds:itemID="{5C62C2C6-8AD1-4442-A091-5F22E32BF253}">
+<ds:datastoreItem xmlns:ds="http://schemas.openxmlformats.org/officeDocument/2006/customXml" ds:itemID="{16C456B0-9AE8-4D03-AF34-DB69EA352654}">
   <ds:schemaRefs>
     <ds:schemaRef ds:uri="http://schemas.openxmlformats.org/officeDocument/2006/bibliography"/>
   </ds:schemaRefs>

</xml_diff>